<commit_message>
Aggiunta diagramma di sequenza e aggiornamento requisiti
</commit_message>
<xml_diff>
--- a/UML/REQUISITI.docx
+++ b/UML/REQUISITI.docx
@@ -63,15 +63,13 @@
         </w:rPr>
         <w:t xml:space="preserve"> Daniele </w:t>
       </w:r>
-      <w:bookmarkStart w:id="0" w:name="_GoBack"/>
-      <w:bookmarkEnd w:id="0"/>
     </w:p>
     <w:p>
       <w:pPr>
         <w:rPr>
           <w:b/>
           <w:i/>
-          <w:sz w:val="32"/>
+          <w:sz w:val="36"/>
           <w:szCs w:val="32"/>
         </w:rPr>
       </w:pPr>
@@ -79,7 +77,7 @@
         <w:rPr>
           <w:b/>
           <w:i/>
-          <w:sz w:val="32"/>
+          <w:sz w:val="36"/>
           <w:szCs w:val="32"/>
         </w:rPr>
         <w:t>REQUISITI FUNZIONALI:</w:t>
@@ -87,521 +85,971 @@
     </w:p>
     <w:p>
       <w:pPr>
-        <w:pStyle w:val="ListParagraph"/>
+        <w:pStyle w:val="Paragrafoelenco"/>
         <w:numPr>
           <w:ilvl w:val="0"/>
           <w:numId w:val="1"/>
         </w:numPr>
-      </w:pPr>
-      <w:r>
+        <w:rPr>
+          <w:sz w:val="24"/>
+        </w:rPr>
+      </w:pPr>
+      <w:r>
+        <w:rPr>
+          <w:sz w:val="24"/>
+        </w:rPr>
         <w:t>Il sistema deve permettere</w:t>
       </w:r>
       <w:r>
+        <w:rPr>
+          <w:sz w:val="24"/>
+        </w:rPr>
         <w:t xml:space="preserve"> ad un minimo di 2 ad un massimo di 6 utenti di giocare una partita a mon</w:t>
       </w:r>
       <w:r>
+        <w:rPr>
+          <w:sz w:val="24"/>
+        </w:rPr>
         <w:t>opoli sul dispositivo sul quale</w:t>
       </w:r>
       <w:r>
+        <w:rPr>
+          <w:sz w:val="24"/>
+        </w:rPr>
         <w:t xml:space="preserve"> il sistema è in funzione.</w:t>
       </w:r>
     </w:p>
     <w:p>
       <w:pPr>
-        <w:pStyle w:val="ListParagraph"/>
+        <w:pStyle w:val="Paragrafoelenco"/>
         <w:numPr>
           <w:ilvl w:val="0"/>
           <w:numId w:val="1"/>
         </w:numPr>
-      </w:pPr>
-      <w:r>
+        <w:rPr>
+          <w:sz w:val="24"/>
+        </w:rPr>
+      </w:pPr>
+      <w:r>
+        <w:rPr>
+          <w:sz w:val="24"/>
+        </w:rPr>
         <w:t>Il sistema deve impl</w:t>
       </w:r>
       <w:r>
+        <w:rPr>
+          <w:sz w:val="24"/>
+        </w:rPr>
         <w:t xml:space="preserve">ementare un’interfaccia utente </w:t>
       </w:r>
       <w:r>
+        <w:rPr>
+          <w:sz w:val="24"/>
+        </w:rPr>
         <w:t>“Menu” nel quale l’utente potrà scegliere se avviare una nuova partita o</w:t>
       </w:r>
       <w:r>
+        <w:rPr>
+          <w:sz w:val="24"/>
+        </w:rPr>
         <w:t xml:space="preserve"> uscire</w:t>
       </w:r>
       <w:r>
+        <w:rPr>
+          <w:sz w:val="24"/>
+        </w:rPr>
         <w:t>.</w:t>
       </w:r>
     </w:p>
     <w:p>
       <w:pPr>
-        <w:pStyle w:val="ListParagraph"/>
+        <w:pStyle w:val="Paragrafoelenco"/>
         <w:numPr>
           <w:ilvl w:val="0"/>
           <w:numId w:val="1"/>
         </w:numPr>
-      </w:pPr>
-      <w:r>
+        <w:rPr>
+          <w:sz w:val="24"/>
+        </w:rPr>
+      </w:pPr>
+      <w:r>
+        <w:rPr>
+          <w:sz w:val="24"/>
+        </w:rPr>
         <w:t>Il sistema deve per</w:t>
       </w:r>
       <w:r>
+        <w:rPr>
+          <w:sz w:val="24"/>
+        </w:rPr>
         <w:t>mettere di</w:t>
       </w:r>
       <w:r>
+        <w:rPr>
+          <w:sz w:val="24"/>
+        </w:rPr>
         <w:t xml:space="preserve"> uscire in </w:t>
       </w:r>
       <w:r>
+        <w:rPr>
+          <w:sz w:val="24"/>
+        </w:rPr>
         <w:t>qualsiasi momento della partita</w:t>
       </w:r>
       <w:r>
+        <w:rPr>
+          <w:sz w:val="24"/>
+        </w:rPr>
         <w:t>.</w:t>
       </w:r>
     </w:p>
     <w:p>
       <w:pPr>
-        <w:pStyle w:val="ListParagraph"/>
+        <w:pStyle w:val="Paragrafoelenco"/>
         <w:numPr>
           <w:ilvl w:val="0"/>
           <w:numId w:val="1"/>
         </w:numPr>
-      </w:pPr>
-      <w:r>
+        <w:rPr>
+          <w:sz w:val="24"/>
+        </w:rPr>
+      </w:pPr>
+      <w:r>
+        <w:rPr>
+          <w:sz w:val="24"/>
+        </w:rPr>
         <w:t xml:space="preserve">Il sistema deve permettere ad ogni giocatore, all’inizio di ogni partita di scegliere una pedina che lo rappresenti durante la </w:t>
       </w:r>
       <w:r>
+        <w:rPr>
+          <w:sz w:val="24"/>
+        </w:rPr>
         <w:t>suddetta.</w:t>
       </w:r>
     </w:p>
     <w:p>
       <w:pPr>
-        <w:pStyle w:val="ListParagraph"/>
+        <w:pStyle w:val="Paragrafoelenco"/>
         <w:numPr>
           <w:ilvl w:val="0"/>
           <w:numId w:val="1"/>
         </w:numPr>
-      </w:pPr>
-      <w:r>
+        <w:rPr>
+          <w:sz w:val="24"/>
+        </w:rPr>
+      </w:pPr>
+      <w:r>
+        <w:rPr>
+          <w:sz w:val="24"/>
+        </w:rPr>
         <w:t xml:space="preserve">Il sistema deve permettere a ogni giocatore di lanciare i dadi all’inizio del proprio </w:t>
       </w:r>
       <w:r>
+        <w:rPr>
+          <w:sz w:val="24"/>
+        </w:rPr>
         <w:t>turno,</w:t>
       </w:r>
       <w:r>
+        <w:rPr>
+          <w:sz w:val="24"/>
+        </w:rPr>
         <w:t xml:space="preserve"> tale risultato permetterà l’avanzare del giocatore sul percorso del </w:t>
       </w:r>
       <w:r>
+        <w:rPr>
+          <w:sz w:val="24"/>
+        </w:rPr>
         <w:t>sistema.</w:t>
       </w:r>
     </w:p>
     <w:p>
       <w:pPr>
-        <w:pStyle w:val="ListParagraph"/>
+        <w:pStyle w:val="Paragrafoelenco"/>
         <w:numPr>
           <w:ilvl w:val="0"/>
           <w:numId w:val="1"/>
         </w:numPr>
-      </w:pPr>
-      <w:r>
+        <w:rPr>
+          <w:sz w:val="24"/>
+        </w:rPr>
+      </w:pPr>
+      <w:r>
+        <w:rPr>
+          <w:sz w:val="24"/>
+        </w:rPr>
         <w:t xml:space="preserve">Il sistema </w:t>
       </w:r>
       <w:r>
+        <w:rPr>
+          <w:sz w:val="24"/>
+        </w:rPr>
         <w:t>deve, a</w:t>
       </w:r>
       <w:r>
+        <w:rPr>
+          <w:sz w:val="24"/>
+        </w:rPr>
         <w:t xml:space="preserve"> seconda del dove il giocatore si sia fermat</w:t>
       </w:r>
       <w:r>
+        <w:rPr>
+          <w:sz w:val="24"/>
+        </w:rPr>
         <w:t>o implementare un sistema che preveda i seguenti casi:</w:t>
       </w:r>
     </w:p>
     <w:p>
       <w:pPr>
         <w:ind w:left="708"/>
-      </w:pPr>
-      <w:r>
+        <w:rPr>
+          <w:sz w:val="24"/>
+        </w:rPr>
+      </w:pPr>
+      <w:r>
+        <w:rPr>
+          <w:sz w:val="24"/>
+        </w:rPr>
         <w:t xml:space="preserve">Il caso in cui il giocatore </w:t>
       </w:r>
       <w:r>
+        <w:rPr>
+          <w:sz w:val="24"/>
+        </w:rPr>
         <w:t>si trovi</w:t>
       </w:r>
       <w:r>
+        <w:rPr>
+          <w:sz w:val="24"/>
+        </w:rPr>
         <w:t xml:space="preserve"> su una </w:t>
       </w:r>
       <w:r>
+        <w:rPr>
+          <w:sz w:val="24"/>
+        </w:rPr>
         <w:t>casella libera,</w:t>
       </w:r>
       <w:r>
+        <w:rPr>
+          <w:sz w:val="24"/>
+        </w:rPr>
         <w:t xml:space="preserve"> il giocatore possa scegliere di acquistare la proprietà sulla </w:t>
       </w:r>
       <w:r>
+        <w:rPr>
+          <w:sz w:val="24"/>
+        </w:rPr>
         <w:t>casella.</w:t>
       </w:r>
     </w:p>
     <w:p>
       <w:pPr>
         <w:ind w:left="708"/>
-      </w:pPr>
-      <w:r>
+        <w:rPr>
+          <w:sz w:val="24"/>
+        </w:rPr>
+      </w:pPr>
+      <w:r>
+        <w:rPr>
+          <w:sz w:val="24"/>
+        </w:rPr>
         <w:t xml:space="preserve">Il </w:t>
       </w:r>
       <w:r>
+        <w:rPr>
+          <w:sz w:val="24"/>
+        </w:rPr>
         <w:t>caso in</w:t>
       </w:r>
       <w:r>
+        <w:rPr>
+          <w:sz w:val="24"/>
+        </w:rPr>
         <w:t xml:space="preserve"> cui il giocatore </w:t>
       </w:r>
       <w:r>
+        <w:rPr>
+          <w:sz w:val="24"/>
+        </w:rPr>
         <w:t>si trovi</w:t>
       </w:r>
       <w:r>
+        <w:rPr>
+          <w:sz w:val="24"/>
+        </w:rPr>
         <w:t xml:space="preserve"> </w:t>
       </w:r>
       <w:r>
+        <w:rPr>
+          <w:sz w:val="24"/>
+        </w:rPr>
         <w:t>su la</w:t>
       </w:r>
       <w:r>
+        <w:rPr>
+          <w:sz w:val="24"/>
+        </w:rPr>
         <w:t xml:space="preserve"> proprietà di un altro giocatore si deve pagare un pedaggio a quest’ultimo.</w:t>
       </w:r>
     </w:p>
     <w:p>
       <w:pPr>
         <w:ind w:left="708"/>
-      </w:pPr>
-      <w:r>
+        <w:rPr>
+          <w:sz w:val="24"/>
+        </w:rPr>
+      </w:pPr>
+      <w:r>
+        <w:rPr>
+          <w:sz w:val="24"/>
+        </w:rPr>
         <w:t>Il caso ci si trovi sulla casella di via</w:t>
       </w:r>
       <w:r>
+        <w:rPr>
+          <w:sz w:val="24"/>
+        </w:rPr>
         <w:t xml:space="preserve"> o la si abbia passata,</w:t>
       </w:r>
       <w:r>
+        <w:rPr>
+          <w:sz w:val="24"/>
+        </w:rPr>
         <w:t xml:space="preserve"> il giocatore deve ricevere un bonus di 500$.</w:t>
       </w:r>
     </w:p>
     <w:p>
       <w:pPr>
         <w:ind w:left="708"/>
-      </w:pPr>
-      <w:r>
+        <w:rPr>
+          <w:sz w:val="24"/>
+        </w:rPr>
+      </w:pPr>
+      <w:r>
+        <w:rPr>
+          <w:sz w:val="24"/>
+        </w:rPr>
         <w:t>Il caso in c</w:t>
       </w:r>
       <w:r>
+        <w:rPr>
+          <w:sz w:val="24"/>
+        </w:rPr>
         <w:t>ui ci si trovi sulla casella “vai</w:t>
       </w:r>
       <w:r>
+        <w:rPr>
+          <w:sz w:val="24"/>
+        </w:rPr>
         <w:t xml:space="preserve"> in prigione</w:t>
       </w:r>
       <w:r>
+        <w:rPr>
+          <w:sz w:val="24"/>
+        </w:rPr>
         <w:t>”</w:t>
       </w:r>
       <w:r>
+        <w:rPr>
+          <w:sz w:val="24"/>
+        </w:rPr>
         <w:t xml:space="preserve"> </w:t>
       </w:r>
       <w:r>
+        <w:rPr>
+          <w:sz w:val="24"/>
+        </w:rPr>
         <w:t>il giocatore</w:t>
       </w:r>
       <w:r>
+        <w:rPr>
+          <w:sz w:val="24"/>
+        </w:rPr>
         <w:t xml:space="preserve"> che ha tirato dovrà essere spostato sulla zona “Prigione</w:t>
       </w:r>
       <w:r>
+        <w:rPr>
+          <w:sz w:val="24"/>
+        </w:rPr>
         <w:t>”.</w:t>
       </w:r>
     </w:p>
     <w:p>
       <w:pPr>
         <w:ind w:left="708"/>
-      </w:pPr>
-      <w:r>
+        <w:rPr>
+          <w:sz w:val="24"/>
+        </w:rPr>
+      </w:pPr>
+      <w:r>
+        <w:rPr>
+          <w:sz w:val="24"/>
+        </w:rPr>
         <w:t xml:space="preserve">Il caso in </w:t>
       </w:r>
       <w:r>
+        <w:rPr>
+          <w:sz w:val="24"/>
+        </w:rPr>
         <w:t>cui il</w:t>
       </w:r>
       <w:r>
+        <w:rPr>
+          <w:sz w:val="24"/>
+        </w:rPr>
         <w:t xml:space="preserve"> giocatore si trovi su una casella probabilità ad esso verrà assegnata una “probabilità” </w:t>
       </w:r>
       <w:r>
+        <w:rPr>
+          <w:sz w:val="24"/>
+        </w:rPr>
         <w:t>casuale.</w:t>
       </w:r>
     </w:p>
     <w:p>
       <w:pPr>
         <w:ind w:left="708"/>
-      </w:pPr>
-      <w:r>
+        <w:rPr>
+          <w:sz w:val="24"/>
+        </w:rPr>
+      </w:pPr>
+      <w:r>
+        <w:rPr>
+          <w:sz w:val="24"/>
+        </w:rPr>
         <w:t>Il caso in cui il giocatore si trovi su una casella imprevisto ad esso verrà assegnata una “imprevisto” casuale.</w:t>
       </w:r>
     </w:p>
     <w:p>
       <w:pPr>
         <w:ind w:left="708"/>
-      </w:pPr>
-      <w:r>
+        <w:rPr>
+          <w:sz w:val="24"/>
+        </w:rPr>
+      </w:pPr>
+      <w:r>
+        <w:rPr>
+          <w:sz w:val="24"/>
+        </w:rPr>
         <w:t xml:space="preserve">Il caso in cui il giocatore si sia fermato su una casella </w:t>
       </w:r>
       <w:r>
+        <w:rPr>
+          <w:sz w:val="24"/>
+        </w:rPr>
         <w:t>tasse,</w:t>
       </w:r>
       <w:r>
+        <w:rPr>
+          <w:sz w:val="24"/>
+        </w:rPr>
         <w:t xml:space="preserve"> ad esso verranno sottratti tanti soldi quanti indicato nella </w:t>
       </w:r>
       <w:r>
+        <w:rPr>
+          <w:sz w:val="24"/>
+        </w:rPr>
         <w:t>casella.</w:t>
       </w:r>
       <w:r>
+        <w:rPr>
+          <w:sz w:val="24"/>
+        </w:rPr>
         <w:t xml:space="preserve"> </w:t>
       </w:r>
       <w:r>
+        <w:rPr>
+          <w:sz w:val="24"/>
+        </w:rPr>
         <w:t xml:space="preserve"> </w:t>
       </w:r>
     </w:p>
     <w:p>
       <w:pPr>
-        <w:pStyle w:val="ListParagraph"/>
+        <w:pStyle w:val="Paragrafoelenco"/>
         <w:numPr>
           <w:ilvl w:val="0"/>
           <w:numId w:val="2"/>
         </w:numPr>
-      </w:pPr>
-      <w:r>
+        <w:rPr>
+          <w:sz w:val="24"/>
+        </w:rPr>
+      </w:pPr>
+      <w:r>
+        <w:rPr>
+          <w:sz w:val="24"/>
+        </w:rPr>
         <w:t xml:space="preserve">Il sistema deve implementare un sistema </w:t>
       </w:r>
       <w:r>
+        <w:rPr>
+          <w:sz w:val="24"/>
+        </w:rPr>
         <w:t>di trattativa</w:t>
       </w:r>
       <w:r>
+        <w:rPr>
+          <w:sz w:val="24"/>
+        </w:rPr>
         <w:t xml:space="preserve"> tra 2 giocatori.</w:t>
       </w:r>
       <w:r>
+        <w:rPr>
+          <w:sz w:val="24"/>
+        </w:rPr>
         <w:t xml:space="preserve">  </w:t>
       </w:r>
     </w:p>
     <w:p>
       <w:pPr>
-        <w:pStyle w:val="ListParagraph"/>
+        <w:pStyle w:val="Paragrafoelenco"/>
         <w:numPr>
           <w:ilvl w:val="0"/>
           <w:numId w:val="2"/>
         </w:numPr>
-      </w:pPr>
-      <w:r>
+        <w:rPr>
+          <w:sz w:val="24"/>
+        </w:rPr>
+      </w:pPr>
+      <w:r>
+        <w:rPr>
+          <w:sz w:val="24"/>
+        </w:rPr>
         <w:t>Il sistema deve impl</w:t>
       </w:r>
       <w:r>
+        <w:rPr>
+          <w:sz w:val="24"/>
+        </w:rPr>
         <w:t>ementare un numero minimo di 20 carte probabilità e 20 carte imprevisto.</w:t>
       </w:r>
     </w:p>
     <w:p>
       <w:pPr>
-        <w:pStyle w:val="ListParagraph"/>
+        <w:pStyle w:val="Paragrafoelenco"/>
         <w:numPr>
           <w:ilvl w:val="0"/>
           <w:numId w:val="2"/>
         </w:numPr>
-      </w:pPr>
-      <w:r>
+        <w:rPr>
+          <w:sz w:val="24"/>
+        </w:rPr>
+      </w:pPr>
+      <w:r>
+        <w:rPr>
+          <w:sz w:val="24"/>
+        </w:rPr>
         <w:t>Il sistema deve implementare un sistema di “Prigione</w:t>
       </w:r>
       <w:r>
+        <w:rPr>
+          <w:sz w:val="24"/>
+        </w:rPr>
         <w:t>” definito poi nei casi d’uso.</w:t>
       </w:r>
     </w:p>
     <w:p>
       <w:pPr>
-        <w:pStyle w:val="ListParagraph"/>
+        <w:pStyle w:val="Paragrafoelenco"/>
         <w:numPr>
           <w:ilvl w:val="0"/>
           <w:numId w:val="2"/>
         </w:numPr>
-      </w:pPr>
-      <w:r>
+        <w:rPr>
+          <w:sz w:val="24"/>
+        </w:rPr>
+      </w:pPr>
+      <w:r>
+        <w:rPr>
+          <w:sz w:val="24"/>
+        </w:rPr>
         <w:t xml:space="preserve">Il sistema deve permettere ad ogni </w:t>
       </w:r>
       <w:r>
+        <w:rPr>
+          <w:sz w:val="24"/>
+        </w:rPr>
         <w:t>turno,</w:t>
       </w:r>
       <w:r>
+        <w:rPr>
+          <w:sz w:val="24"/>
+        </w:rPr>
         <w:t xml:space="preserve"> prima del </w:t>
       </w:r>
       <w:r>
+        <w:rPr>
+          <w:sz w:val="24"/>
+        </w:rPr>
         <w:t xml:space="preserve">passaggio </w:t>
       </w:r>
       <w:r>
+        <w:rPr>
+          <w:sz w:val="24"/>
+        </w:rPr>
         <w:t xml:space="preserve">agli altri giocatori di </w:t>
       </w:r>
       <w:r>
+        <w:rPr>
+          <w:sz w:val="24"/>
+        </w:rPr>
         <w:t>poter entrare in fase “Costruzione”</w:t>
       </w:r>
       <w:r>
+        <w:rPr>
+          <w:sz w:val="24"/>
+        </w:rPr>
         <w:t>.</w:t>
       </w:r>
     </w:p>
     <w:p>
       <w:pPr>
-        <w:rPr>
-          <w:b/>
-          <w:i/>
-          <w:sz w:val="32"/>
-          <w:szCs w:val="32"/>
-        </w:rPr>
-      </w:pPr>
-      <w:r>
-        <w:rPr>
-          <w:b/>
-          <w:i/>
-          <w:sz w:val="32"/>
-          <w:szCs w:val="32"/>
-        </w:rPr>
-        <w:t xml:space="preserve">REQUISITI NON </w:t>
-      </w:r>
-      <w:r>
-        <w:rPr>
-          <w:b/>
-          <w:i/>
-          <w:sz w:val="32"/>
-          <w:szCs w:val="32"/>
-        </w:rPr>
-        <w:t>FUNZIONALI:</w:t>
-      </w:r>
-    </w:p>
-    <w:p>
-      <w:pPr>
-        <w:pStyle w:val="ListParagraph"/>
+        <w:pStyle w:val="Paragrafoelenco"/>
         <w:numPr>
           <w:ilvl w:val="0"/>
           <w:numId w:val="2"/>
         </w:numPr>
-      </w:pPr>
-      <w:r>
-        <w:t xml:space="preserve">Il sistema sarà sviluppato in </w:t>
-      </w:r>
-      <w:r>
-        <w:t>Unity</w:t>
-      </w:r>
-      <w:r>
-        <w:t xml:space="preserve"> e su linguaggio C </w:t>
-      </w:r>
-      <w:r>
-        <w:t>Sharp</w:t>
-      </w:r>
-      <w:r>
-        <w:t>.</w:t>
-      </w:r>
-    </w:p>
-    <w:p>
-      <w:pPr>
-        <w:pStyle w:val="ListParagraph"/>
+        <w:rPr>
+          <w:sz w:val="24"/>
+        </w:rPr>
+      </w:pPr>
+      <w:r>
+        <w:rPr>
+          <w:sz w:val="24"/>
+        </w:rPr>
+        <w:t>Il sistema deve implementare un’interfaccia che mostri al giocatore le informazioni della proprietà o stazione sulla quale si è fermato.</w:t>
+      </w:r>
+    </w:p>
+    <w:p>
+      <w:pPr>
+        <w:pStyle w:val="Paragrafoelenco"/>
         <w:numPr>
           <w:ilvl w:val="0"/>
           <w:numId w:val="2"/>
         </w:numPr>
-      </w:pPr>
-      <w:r>
-        <w:t xml:space="preserve">Il sistema deve </w:t>
-      </w:r>
-      <w:r>
-        <w:t>implementare delle</w:t>
-      </w:r>
-      <w:r>
-        <w:t xml:space="preserve"> pedine da far scegliere al giocatore.</w:t>
-      </w:r>
-    </w:p>
-    <w:p>
-      <w:pPr>
-        <w:pStyle w:val="ListParagraph"/>
+        <w:rPr>
+          <w:sz w:val="24"/>
+        </w:rPr>
+      </w:pPr>
+      <w:r>
+        <w:rPr>
+          <w:sz w:val="24"/>
+        </w:rPr>
+        <w:t xml:space="preserve">Il sistema deve implementare </w:t>
+      </w:r>
+      <w:proofErr w:type="gramStart"/>
+      <w:r>
+        <w:rPr>
+          <w:sz w:val="24"/>
+        </w:rPr>
+        <w:t>un interfaccia</w:t>
+      </w:r>
+      <w:proofErr w:type="gramEnd"/>
+      <w:r>
+        <w:rPr>
+          <w:sz w:val="24"/>
+        </w:rPr>
+        <w:t xml:space="preserve"> che mostri quando l’utente fa un tiro doppio, e deve notificargli quando con il prossimo tiro doppio andrà in prigione.</w:t>
+      </w:r>
+    </w:p>
+    <w:p>
+      <w:pPr>
+        <w:pStyle w:val="Paragrafoelenco"/>
         <w:numPr>
           <w:ilvl w:val="0"/>
           <w:numId w:val="2"/>
         </w:numPr>
-      </w:pPr>
-      <w:r>
-        <w:t xml:space="preserve">Il sistema deve implementare   un campo da gioco da monopoli, con 40 caselle divise tra </w:t>
-      </w:r>
-      <w:r>
-        <w:t>proprietà (</w:t>
-      </w:r>
-      <w:r>
-        <w:t>terreni,</w:t>
-      </w:r>
-      <w:r>
-        <w:t xml:space="preserve"> </w:t>
-      </w:r>
-      <w:r>
-        <w:t>stazioni), 2 caselle tasse, 3 caselle probabilità,</w:t>
-      </w:r>
-      <w:r>
-        <w:t>3 caselle di bonus comune,</w:t>
-      </w:r>
-      <w:r>
-        <w:t>1 della prigione, 1 di vai in prigione,</w:t>
-      </w:r>
-    </w:p>
-    <w:p>
-      <w:pPr>
-        <w:pStyle w:val="ListParagraph"/>
-      </w:pPr>
-      <w:r>
-        <w:t>1 del via.</w:t>
-      </w:r>
-    </w:p>
-    <w:p>
-      <w:pPr>
-        <w:pStyle w:val="ListParagraph"/>
+        <w:rPr>
+          <w:sz w:val="24"/>
+        </w:rPr>
+      </w:pPr>
+      <w:r>
+        <w:rPr>
+          <w:sz w:val="24"/>
+        </w:rPr>
+        <w:t>Il sistema deve implementare un’interfaccia che mostri l’effetto delle carte imprevisto e probabilità.</w:t>
+      </w:r>
+    </w:p>
+    <w:p>
+      <w:pPr>
+        <w:rPr>
+          <w:sz w:val="24"/>
+        </w:rPr>
+      </w:pPr>
+    </w:p>
+    <w:p>
+      <w:pPr>
+        <w:rPr>
+          <w:sz w:val="24"/>
+        </w:rPr>
+      </w:pPr>
+      <w:bookmarkStart w:id="0" w:name="_GoBack"/>
+      <w:bookmarkEnd w:id="0"/>
+    </w:p>
+    <w:p>
+      <w:pPr>
+        <w:rPr>
+          <w:b/>
+          <w:i/>
+          <w:sz w:val="36"/>
+          <w:szCs w:val="32"/>
+        </w:rPr>
+      </w:pPr>
+      <w:r>
+        <w:rPr>
+          <w:b/>
+          <w:i/>
+          <w:sz w:val="36"/>
+          <w:szCs w:val="32"/>
+        </w:rPr>
+        <w:lastRenderedPageBreak/>
+        <w:t xml:space="preserve">REQUISITI NON </w:t>
+      </w:r>
+      <w:r>
+        <w:rPr>
+          <w:b/>
+          <w:i/>
+          <w:sz w:val="36"/>
+          <w:szCs w:val="32"/>
+        </w:rPr>
+        <w:t>FUNZIONALI:</w:t>
+      </w:r>
+    </w:p>
+    <w:p>
+      <w:pPr>
+        <w:pStyle w:val="Paragrafoelenco"/>
         <w:numPr>
           <w:ilvl w:val="0"/>
           <w:numId w:val="2"/>
         </w:numPr>
-      </w:pPr>
-      <w:r>
-        <w:t>Il sistema deve implementare 28 proprietà con relativi costi di terreno, costi di costruzione case e alberghi e costo pedaggio in base alle costruzioni su di esso.</w:t>
-      </w:r>
-    </w:p>
-    <w:p>
-      <w:pPr>
-        <w:pStyle w:val="ListParagraph"/>
+        <w:rPr>
+          <w:sz w:val="24"/>
+        </w:rPr>
+      </w:pPr>
+      <w:r>
+        <w:rPr>
+          <w:sz w:val="24"/>
+        </w:rPr>
+        <w:t xml:space="preserve">Il sistema sarà sviluppato in </w:t>
+      </w:r>
+      <w:r>
+        <w:rPr>
+          <w:sz w:val="24"/>
+        </w:rPr>
+        <w:t>Unity</w:t>
+      </w:r>
+      <w:r>
+        <w:rPr>
+          <w:sz w:val="24"/>
+        </w:rPr>
+        <w:t xml:space="preserve"> e su linguaggio C </w:t>
+      </w:r>
+      <w:r>
+        <w:rPr>
+          <w:sz w:val="24"/>
+        </w:rPr>
+        <w:t>Sharp</w:t>
+      </w:r>
+      <w:r>
+        <w:rPr>
+          <w:sz w:val="24"/>
+        </w:rPr>
+        <w:t>.</w:t>
+      </w:r>
+    </w:p>
+    <w:p>
+      <w:pPr>
+        <w:pStyle w:val="Paragrafoelenco"/>
         <w:numPr>
           <w:ilvl w:val="0"/>
           <w:numId w:val="2"/>
         </w:numPr>
-      </w:pPr>
-      <w:r>
-        <w:t xml:space="preserve">Il sistema deve permettere lo spostamento del giocatore che ha tirato i dadi sommando alla sua posizione </w:t>
-      </w:r>
-      <w:r>
-        <w:t>attuale il numero</w:t>
-      </w:r>
-      <w:r>
-        <w:t xml:space="preserve"> risultante dal lancio dei dadi, quella è la sua nuova posizione.</w:t>
-      </w:r>
-    </w:p>
-    <w:p>
-      <w:pPr>
-        <w:pStyle w:val="ListParagraph"/>
+        <w:rPr>
+          <w:sz w:val="24"/>
+        </w:rPr>
+      </w:pPr>
+      <w:r>
+        <w:rPr>
+          <w:sz w:val="24"/>
+        </w:rPr>
+        <w:t xml:space="preserve">Il sistema deve </w:t>
+      </w:r>
+      <w:r>
+        <w:rPr>
+          <w:sz w:val="24"/>
+        </w:rPr>
+        <w:t>implementare delle</w:t>
+      </w:r>
+      <w:r>
+        <w:rPr>
+          <w:sz w:val="24"/>
+        </w:rPr>
+        <w:t xml:space="preserve"> pedine da far scegliere al giocatore.</w:t>
+      </w:r>
+    </w:p>
+    <w:p>
+      <w:pPr>
+        <w:pStyle w:val="Paragrafoelenco"/>
         <w:numPr>
           <w:ilvl w:val="0"/>
           <w:numId w:val="2"/>
         </w:numPr>
-      </w:pPr>
-      <w:r>
+        <w:rPr>
+          <w:sz w:val="24"/>
+        </w:rPr>
+      </w:pPr>
+      <w:r>
+        <w:rPr>
+          <w:sz w:val="24"/>
+        </w:rPr>
+        <w:t xml:space="preserve">Il sistema deve implementare   un campo da gioco da monopoli, con 40 caselle divise tra </w:t>
+      </w:r>
+      <w:r>
+        <w:rPr>
+          <w:sz w:val="24"/>
+        </w:rPr>
+        <w:t>proprietà (</w:t>
+      </w:r>
+      <w:r>
+        <w:rPr>
+          <w:sz w:val="24"/>
+        </w:rPr>
+        <w:t>terreni,</w:t>
+      </w:r>
+      <w:r>
+        <w:rPr>
+          <w:sz w:val="24"/>
+        </w:rPr>
+        <w:t xml:space="preserve"> </w:t>
+      </w:r>
+      <w:r>
+        <w:rPr>
+          <w:sz w:val="24"/>
+        </w:rPr>
+        <w:t>stazioni), 2 caselle tasse, 3 caselle probabilità,</w:t>
+      </w:r>
+      <w:r>
+        <w:rPr>
+          <w:sz w:val="24"/>
+        </w:rPr>
+        <w:t>3 caselle di bonus comune,</w:t>
+      </w:r>
+      <w:r>
+        <w:rPr>
+          <w:sz w:val="24"/>
+        </w:rPr>
+        <w:t>1 della prigione, 1 di vai in prigione,</w:t>
+      </w:r>
+    </w:p>
+    <w:p>
+      <w:pPr>
+        <w:pStyle w:val="Paragrafoelenco"/>
+        <w:rPr>
+          <w:sz w:val="24"/>
+        </w:rPr>
+      </w:pPr>
+      <w:r>
+        <w:rPr>
+          <w:sz w:val="24"/>
+        </w:rPr>
+        <w:t>1 del via.</w:t>
+      </w:r>
+    </w:p>
+    <w:p>
+      <w:pPr>
+        <w:pStyle w:val="Paragrafoelenco"/>
+        <w:numPr>
+          <w:ilvl w:val="0"/>
+          <w:numId w:val="2"/>
+        </w:numPr>
+        <w:rPr>
+          <w:sz w:val="24"/>
+        </w:rPr>
+      </w:pPr>
+      <w:r>
+        <w:rPr>
+          <w:sz w:val="24"/>
+        </w:rPr>
+        <w:t>Il sistema deve implementare 28 proprietà con relativi costi di terreno, costi di costruzione case e alberghi e costo pedaggio in base alle costruzioni su di esso.</w:t>
+      </w:r>
+    </w:p>
+    <w:p>
+      <w:pPr>
+        <w:pStyle w:val="Paragrafoelenco"/>
+        <w:numPr>
+          <w:ilvl w:val="0"/>
+          <w:numId w:val="2"/>
+        </w:numPr>
+        <w:rPr>
+          <w:sz w:val="24"/>
+        </w:rPr>
+      </w:pPr>
+      <w:r>
+        <w:rPr>
+          <w:sz w:val="24"/>
+        </w:rPr>
+        <w:t xml:space="preserve">Il sistema deve permettere lo spostamento del giocatore che ha tirato i dadi sommando alla sua posizione </w:t>
+      </w:r>
+      <w:r>
+        <w:rPr>
+          <w:sz w:val="24"/>
+        </w:rPr>
+        <w:t>attuale il numero</w:t>
+      </w:r>
+      <w:r>
+        <w:rPr>
+          <w:sz w:val="24"/>
+        </w:rPr>
+        <w:t xml:space="preserve"> risultante dal lancio dei dadi, quella è la sua nuova posizione.</w:t>
+      </w:r>
+    </w:p>
+    <w:p>
+      <w:pPr>
+        <w:pStyle w:val="Paragrafoelenco"/>
+        <w:numPr>
+          <w:ilvl w:val="0"/>
+          <w:numId w:val="2"/>
+        </w:numPr>
+        <w:rPr>
+          <w:sz w:val="24"/>
+        </w:rPr>
+      </w:pPr>
+      <w:r>
+        <w:rPr>
+          <w:sz w:val="24"/>
+        </w:rPr>
         <w:t>Il sistema deve far pa</w:t>
       </w:r>
       <w:r>
+        <w:rPr>
+          <w:sz w:val="24"/>
+        </w:rPr>
         <w:t>rtire ogni giocatore con 2500 $</w:t>
       </w:r>
       <w:r>
+        <w:rPr>
+          <w:sz w:val="24"/>
+        </w:rPr>
         <w:t xml:space="preserve">. </w:t>
       </w:r>
     </w:p>
     <w:p>
       <w:pPr>
-        <w:pStyle w:val="ListParagraph"/>
-      </w:pPr>
-    </w:p>
-    <w:p>
-      <w:r>
-        <w:lastRenderedPageBreak/>
+        <w:pStyle w:val="Paragrafoelenco"/>
+        <w:rPr>
+          <w:sz w:val="24"/>
+        </w:rPr>
+      </w:pPr>
+    </w:p>
+    <w:p>
+      <w:r>
         <w:tab/>
       </w:r>
     </w:p>
     <w:p>
       <w:pPr>
-        <w:pStyle w:val="ListParagraph"/>
+        <w:pStyle w:val="Paragrafoelenco"/>
       </w:pPr>
     </w:p>
     <w:p>
@@ -1250,17 +1698,17 @@
     <w:lsdException w:name="Hashtag" w:semiHidden="1" w:unhideWhenUsed="1"/>
     <w:lsdException w:name="Unresolved Mention" w:semiHidden="1" w:unhideWhenUsed="1"/>
   </w:latentStyles>
-  <w:style w:type="paragraph" w:default="1" w:styleId="Normal">
+  <w:style w:type="paragraph" w:default="1" w:styleId="Normale">
     <w:name w:val="Normal"/>
     <w:qFormat/>
   </w:style>
-  <w:style w:type="character" w:default="1" w:styleId="DefaultParagraphFont">
+  <w:style w:type="character" w:default="1" w:styleId="Carpredefinitoparagrafo">
     <w:name w:val="Default Paragraph Font"/>
     <w:uiPriority w:val="1"/>
     <w:semiHidden/>
     <w:unhideWhenUsed/>
   </w:style>
-  <w:style w:type="table" w:default="1" w:styleId="TableNormal">
+  <w:style w:type="table" w:default="1" w:styleId="Tabellanormale">
     <w:name w:val="Normal Table"/>
     <w:uiPriority w:val="99"/>
     <w:semiHidden/>
@@ -1275,15 +1723,15 @@
       </w:tblCellMar>
     </w:tblPr>
   </w:style>
-  <w:style w:type="numbering" w:default="1" w:styleId="NoList">
+  <w:style w:type="numbering" w:default="1" w:styleId="Nessunelenco">
     <w:name w:val="No List"/>
     <w:uiPriority w:val="99"/>
     <w:semiHidden/>
     <w:unhideWhenUsed/>
   </w:style>
-  <w:style w:type="paragraph" w:styleId="ListParagraph">
+  <w:style w:type="paragraph" w:styleId="Paragrafoelenco">
     <w:name w:val="List Paragraph"/>
-    <w:basedOn w:val="Normal"/>
+    <w:basedOn w:val="Normale"/>
     <w:uiPriority w:val="34"/>
     <w:qFormat/>
     <w:rsid w:val="00380E4B"/>

</xml_diff>